<commit_message>
Updates to Chef DK 0.17.17 and InSpec
* Updated the Chef DK
* Changed the examples to InSpec
</commit_message>
<xml_diff>
--- a/appendix-z.docx
+++ b/appendix-z.docx
@@ -247,7 +247,30 @@
           <w:b/>
           <w:bCs/>
         </w:rPr>
-        <w:t>TDD Cookbook Development – CentOS 6.7 – 1.0.0</w:t>
+        <w:t xml:space="preserve">TDD Cookbook Development – </w:t>
+      </w:r>
+      <w:proofErr w:type="spellStart"/>
+      <w:r>
+        <w:rPr>
+          <w:b/>
+          <w:bCs/>
+        </w:rPr>
+        <w:t>CentOS</w:t>
+      </w:r>
+      <w:proofErr w:type="spellEnd"/>
+      <w:r>
+        <w:rPr>
+          <w:b/>
+          <w:bCs/>
+        </w:rPr>
+        <w:t xml:space="preserve"> 6.7 – </w:t>
+      </w:r>
+      <w:r>
+        <w:rPr>
+          <w:b/>
+          <w:bCs/>
+        </w:rPr>
+        <w:t>1.1.0</w:t>
       </w:r>
       <w:bookmarkStart w:id="0" w:name="_GoBack"/>
       <w:bookmarkEnd w:id="0"/>
@@ -436,12 +459,21 @@
         </w:rPr>
         <w:t>Note:  A recommended naming convention for the instances</w:t>
       </w:r>
+      <w:proofErr w:type="gramStart"/>
       <w:r>
         <w:rPr>
           <w:i/>
           <w:iCs/>
         </w:rPr>
-        <w:t>:  [TRAINER’S INITIALS]</w:t>
+        <w:t>:  [</w:t>
+      </w:r>
+      <w:proofErr w:type="gramEnd"/>
+      <w:r>
+        <w:rPr>
+          <w:i/>
+          <w:iCs/>
+        </w:rPr>
+        <w:t>TRAINER’S INITIALS]</w:t>
       </w:r>
       <w:r>
         <w:rPr>
@@ -742,8 +774,18 @@
           <w:sz w:val="36"/>
           <w:szCs w:val="36"/>
         </w:rPr>
-        <w:t xml:space="preserve"> Slides</w:t>
-      </w:r>
+        <w:t xml:space="preserve"> </w:t>
+      </w:r>
+      <w:proofErr w:type="gramStart"/>
+      <w:r>
+        <w:rPr>
+          <w:rFonts w:ascii="Arial" w:hAnsi="Arial" w:cs="Arial"/>
+          <w:sz w:val="36"/>
+          <w:szCs w:val="36"/>
+        </w:rPr>
+        <w:t>Slides</w:t>
+      </w:r>
+      <w:proofErr w:type="gramEnd"/>
     </w:p>
     <w:p>
       <w:pPr>

</xml_diff>

<commit_message>
Fix #12 1 instance per learner
</commit_message>
<xml_diff>
--- a/appendix-z.docx
+++ b/appendix-z.docx
@@ -247,33 +247,15 @@
           <w:b/>
           <w:bCs/>
         </w:rPr>
-        <w:t xml:space="preserve">TDD Cookbook Development – </w:t>
-      </w:r>
-      <w:proofErr w:type="spellStart"/>
+        <w:t xml:space="preserve">TDD Cookbook Development – CentOS 6.7 – </w:t>
+      </w:r>
       <w:r>
         <w:rPr>
           <w:b/>
           <w:bCs/>
         </w:rPr>
-        <w:t>CentOS</w:t>
-      </w:r>
-      <w:proofErr w:type="spellEnd"/>
-      <w:r>
-        <w:rPr>
-          <w:b/>
-          <w:bCs/>
-        </w:rPr>
-        <w:t xml:space="preserve"> 6.7 – </w:t>
-      </w:r>
-      <w:r>
-        <w:rPr>
-          <w:b/>
-          <w:bCs/>
-        </w:rPr>
         <w:t>1.1.0</w:t>
       </w:r>
-      <w:bookmarkStart w:id="0" w:name="_GoBack"/>
-      <w:bookmarkEnd w:id="0"/>
       <w:r>
         <w:rPr>
           <w:b/>
@@ -373,7 +355,23 @@
           <w:i/>
           <w:iCs/>
         </w:rPr>
-        <w:t>Note:  You will need 3 instances for each student enrolled in the class - and three for yourself.</w:t>
+        <w:t>Note:</w:t>
+      </w:r>
+      <w:r>
+        <w:rPr>
+          <w:i/>
+          <w:iCs/>
+        </w:rPr>
+        <w:t xml:space="preserve">  You will need 1 instance</w:t>
+      </w:r>
+      <w:bookmarkStart w:id="0" w:name="_GoBack"/>
+      <w:bookmarkEnd w:id="0"/>
+      <w:r>
+        <w:rPr>
+          <w:i/>
+          <w:iCs/>
+        </w:rPr>
+        <w:t xml:space="preserve"> for each student enrolled in the class - and three for yourself.</w:t>
       </w:r>
     </w:p>
     <w:p>
@@ -459,21 +457,12 @@
         </w:rPr>
         <w:t>Note:  A recommended naming convention for the instances</w:t>
       </w:r>
-      <w:proofErr w:type="gramStart"/>
       <w:r>
         <w:rPr>
           <w:i/>
           <w:iCs/>
         </w:rPr>
-        <w:t>:  [</w:t>
-      </w:r>
-      <w:proofErr w:type="gramEnd"/>
-      <w:r>
-        <w:rPr>
-          <w:i/>
-          <w:iCs/>
-        </w:rPr>
-        <w:t>TRAINER’S INITIALS]</w:t>
+        <w:t>:  [TRAINER’S INITIALS]</w:t>
       </w:r>
       <w:r>
         <w:rPr>
@@ -774,18 +763,8 @@
           <w:sz w:val="36"/>
           <w:szCs w:val="36"/>
         </w:rPr>
-        <w:t xml:space="preserve"> </w:t>
-      </w:r>
-      <w:proofErr w:type="gramStart"/>
-      <w:r>
-        <w:rPr>
-          <w:rFonts w:ascii="Arial" w:hAnsi="Arial" w:cs="Arial"/>
-          <w:sz w:val="36"/>
-          <w:szCs w:val="36"/>
-        </w:rPr>
-        <w:t>Slides</w:t>
-      </w:r>
-      <w:proofErr w:type="gramEnd"/>
+        <w:t xml:space="preserve"> Slides</w:t>
+      </w:r>
     </w:p>
     <w:p>
       <w:pPr>

</xml_diff>

<commit_message>
Updates setup instructions to terminate volume (Appendix Z) Fix #13
</commit_message>
<xml_diff>
--- a/appendix-z.docx
+++ b/appendix-z.docx
@@ -247,7 +247,23 @@
           <w:b/>
           <w:bCs/>
         </w:rPr>
-        <w:t xml:space="preserve">TDD Cookbook Development – CentOS 6.7 – </w:t>
+        <w:t xml:space="preserve">TDD Cookbook Development – </w:t>
+      </w:r>
+      <w:proofErr w:type="spellStart"/>
+      <w:r>
+        <w:rPr>
+          <w:b/>
+          <w:bCs/>
+        </w:rPr>
+        <w:t>CentOS</w:t>
+      </w:r>
+      <w:proofErr w:type="spellEnd"/>
+      <w:r>
+        <w:rPr>
+          <w:b/>
+          <w:bCs/>
+        </w:rPr>
+        <w:t xml:space="preserve"> 6.7 – </w:t>
       </w:r>
       <w:r>
         <w:rPr>
@@ -364,8 +380,6 @@
         </w:rPr>
         <w:t xml:space="preserve">  You will need 1 instance</w:t>
       </w:r>
-      <w:bookmarkStart w:id="0" w:name="_GoBack"/>
-      <w:bookmarkEnd w:id="0"/>
       <w:r>
         <w:rPr>
           <w:i/>
@@ -394,10 +408,89 @@
         <w:t>Next: Add Storage</w:t>
       </w:r>
       <w:r>
-        <w:t> at the bottom of the page.  The "Step 4" page displays.  [Don't change anything on this page]</w:t>
-      </w:r>
-      <w:r>
-        <w:t>.</w:t>
+        <w:t> at the bottom of the page.  The "Step 4" page displays.  </w:t>
+      </w:r>
+      <w:r>
+        <w:t>Ensure that ‘</w:t>
+      </w:r>
+      <w:r>
+        <w:rPr>
+          <w:b/>
+        </w:rPr>
+        <w:t>Delete on Termination</w:t>
+      </w:r>
+      <w:r>
+        <w:t>’ is selected.</w:t>
+      </w:r>
+    </w:p>
+    <w:p>
+      <w:pPr>
+        <w:pStyle w:val="ListParagraph"/>
+        <w:ind w:left="1440"/>
+        <w:jc w:val="center"/>
+      </w:pPr>
+      <w:bookmarkStart w:id="0" w:name="_GoBack"/>
+      <w:bookmarkEnd w:id="0"/>
+      <w:r>
+        <w:rPr>
+          <w:noProof/>
+        </w:rPr>
+        <w:drawing>
+          <wp:inline distT="0" distB="0" distL="0" distR="0" wp14:anchorId="56FD6970" wp14:editId="08046639">
+            <wp:extent cx="4394835" cy="1632622"/>
+            <wp:effectExtent l="203200" t="203200" r="405765" b="399415"/>
+            <wp:docPr id="4" name="Picture 4" descr="../../../Downloads/e9a0107a-6070-11e6-882d-0bf6137dc32c.png"/>
+            <wp:cNvGraphicFramePr>
+              <a:graphicFrameLocks xmlns:a="http://schemas.openxmlformats.org/drawingml/2006/main" noChangeAspect="1"/>
+            </wp:cNvGraphicFramePr>
+            <a:graphic xmlns:a="http://schemas.openxmlformats.org/drawingml/2006/main">
+              <a:graphicData uri="http://schemas.openxmlformats.org/drawingml/2006/picture">
+                <pic:pic xmlns:pic="http://schemas.openxmlformats.org/drawingml/2006/picture">
+                  <pic:nvPicPr>
+                    <pic:cNvPr id="0" name="Picture 1" descr="../../../Downloads/e9a0107a-6070-11e6-882d-0bf6137dc32c.png"/>
+                    <pic:cNvPicPr>
+                      <a:picLocks noChangeAspect="1" noChangeArrowheads="1"/>
+                    </pic:cNvPicPr>
+                  </pic:nvPicPr>
+                  <pic:blipFill>
+                    <a:blip r:embed="rId10">
+                      <a:extLst>
+                        <a:ext uri="{28A0092B-C50C-407E-A947-70E740481C1C}">
+                          <a14:useLocalDpi xmlns:a14="http://schemas.microsoft.com/office/drawing/2010/main" val="0"/>
+                        </a:ext>
+                      </a:extLst>
+                    </a:blip>
+                    <a:srcRect/>
+                    <a:stretch>
+                      <a:fillRect/>
+                    </a:stretch>
+                  </pic:blipFill>
+                  <pic:spPr bwMode="auto">
+                    <a:xfrm>
+                      <a:off x="0" y="0"/>
+                      <a:ext cx="4402208" cy="1635361"/>
+                    </a:xfrm>
+                    <a:prstGeom prst="rect">
+                      <a:avLst/>
+                    </a:prstGeom>
+                    <a:ln>
+                      <a:solidFill>
+                        <a:schemeClr val="tx1"/>
+                      </a:solidFill>
+                    </a:ln>
+                    <a:effectLst>
+                      <a:outerShdw blurRad="292100" dist="139700" dir="2700000" algn="tl" rotWithShape="0">
+                        <a:srgbClr val="333333">
+                          <a:alpha val="65000"/>
+                        </a:srgbClr>
+                      </a:outerShdw>
+                    </a:effectLst>
+                  </pic:spPr>
+                </pic:pic>
+              </a:graphicData>
+            </a:graphic>
+          </wp:inline>
+        </w:drawing>
       </w:r>
     </w:p>
     <w:p>
@@ -457,12 +550,21 @@
         </w:rPr>
         <w:t>Note:  A recommended naming convention for the instances</w:t>
       </w:r>
+      <w:proofErr w:type="gramStart"/>
       <w:r>
         <w:rPr>
           <w:i/>
           <w:iCs/>
         </w:rPr>
-        <w:t>:  [TRAINER’S INITIALS]</w:t>
+        <w:t>:  [</w:t>
+      </w:r>
+      <w:proofErr w:type="gramEnd"/>
+      <w:r>
+        <w:rPr>
+          <w:i/>
+          <w:iCs/>
+        </w:rPr>
+        <w:t>TRAINER’S INITIALS]</w:t>
       </w:r>
       <w:r>
         <w:rPr>
@@ -528,6 +630,7 @@
         <w:ind w:left="1440" w:hanging="720"/>
       </w:pPr>
       <w:r>
+        <w:lastRenderedPageBreak/>
         <w:t xml:space="preserve">Select </w:t>
       </w:r>
       <w:r>
@@ -697,7 +800,7 @@
       <w:r>
         <w:t xml:space="preserve">se </w:t>
       </w:r>
-      <w:hyperlink r:id="rId10" w:history="1">
+      <w:hyperlink r:id="rId11" w:history="1">
         <w:r>
           <w:rPr>
             <w:rStyle w:val="Hyperlink"/>
@@ -754,7 +857,6 @@
           <w:sz w:val="36"/>
           <w:szCs w:val="36"/>
         </w:rPr>
-        <w:lastRenderedPageBreak/>
         <w:t>How to Use Lab</w:t>
       </w:r>
       <w:r>
@@ -763,8 +865,18 @@
           <w:sz w:val="36"/>
           <w:szCs w:val="36"/>
         </w:rPr>
-        <w:t xml:space="preserve"> Slides</w:t>
-      </w:r>
+        <w:t xml:space="preserve"> </w:t>
+      </w:r>
+      <w:proofErr w:type="gramStart"/>
+      <w:r>
+        <w:rPr>
+          <w:rFonts w:ascii="Arial" w:hAnsi="Arial" w:cs="Arial"/>
+          <w:sz w:val="36"/>
+          <w:szCs w:val="36"/>
+        </w:rPr>
+        <w:t>Slides</w:t>
+      </w:r>
+      <w:proofErr w:type="gramEnd"/>
     </w:p>
     <w:p>
       <w:pPr>
@@ -847,96 +959,6 @@
             <wp:extent cx="3397305" cy="1955548"/>
             <wp:effectExtent l="0" t="0" r="0" b="6985"/>
             <wp:docPr id="1" name="Picture 1"/>
-            <wp:cNvGraphicFramePr>
-              <a:graphicFrameLocks xmlns:a="http://schemas.openxmlformats.org/drawingml/2006/main" noChangeAspect="1"/>
-            </wp:cNvGraphicFramePr>
-            <a:graphic xmlns:a="http://schemas.openxmlformats.org/drawingml/2006/main">
-              <a:graphicData uri="http://schemas.openxmlformats.org/drawingml/2006/picture">
-                <pic:pic xmlns:pic="http://schemas.openxmlformats.org/drawingml/2006/picture">
-                  <pic:nvPicPr>
-                    <pic:cNvPr id="1" name=""/>
-                    <pic:cNvPicPr/>
-                  </pic:nvPicPr>
-                  <pic:blipFill>
-                    <a:blip r:embed="rId11"/>
-                    <a:stretch>
-                      <a:fillRect/>
-                    </a:stretch>
-                  </pic:blipFill>
-                  <pic:spPr>
-                    <a:xfrm>
-                      <a:off x="0" y="0"/>
-                      <a:ext cx="3410851" cy="1963346"/>
-                    </a:xfrm>
-                    <a:prstGeom prst="rect">
-                      <a:avLst/>
-                    </a:prstGeom>
-                  </pic:spPr>
-                </pic:pic>
-              </a:graphicData>
-            </a:graphic>
-          </wp:inline>
-        </w:drawing>
-      </w:r>
-    </w:p>
-    <w:p>
-      <w:pPr>
-        <w:pStyle w:val="Body"/>
-      </w:pPr>
-    </w:p>
-    <w:p>
-      <w:pPr>
-        <w:pStyle w:val="Body"/>
-        <w:ind w:left="720"/>
-      </w:pPr>
-      <w:r>
-        <w:rPr>
-          <w:rStyle w:val="AppendixTextChar"/>
-        </w:rPr>
-        <w:t>If some students can</w:t>
-      </w:r>
-      <w:r>
-        <w:rPr>
-          <w:rStyle w:val="AppendixTextChar"/>
-        </w:rPr>
-        <w:t>’</w:t>
-      </w:r>
-      <w:r>
-        <w:rPr>
-          <w:rStyle w:val="AppendixTextChar"/>
-        </w:rPr>
-        <w:t xml:space="preserve">t complete the </w:t>
-      </w:r>
-      <w:r>
-        <w:rPr>
-          <w:rStyle w:val="AppendixTextChar"/>
-        </w:rPr>
-        <w:t>lab based on the above slide, they are free to follow the subsequent detailed step slides, such as t</w:t>
-      </w:r>
-      <w:r>
-        <w:t>hese:</w:t>
-      </w:r>
-    </w:p>
-    <w:p>
-      <w:pPr>
-        <w:pStyle w:val="Body"/>
-        <w:ind w:left="0"/>
-      </w:pPr>
-    </w:p>
-    <w:p>
-      <w:pPr>
-        <w:pStyle w:val="Body"/>
-        <w:ind w:left="2160"/>
-      </w:pPr>
-      <w:r>
-        <w:rPr>
-          <w:noProof/>
-        </w:rPr>
-        <w:drawing>
-          <wp:inline distT="0" distB="0" distL="0" distR="0" wp14:anchorId="764BBF9F" wp14:editId="5303335E">
-            <wp:extent cx="3524207" cy="2000816"/>
-            <wp:effectExtent l="0" t="0" r="635" b="0"/>
-            <wp:docPr id="2" name="Picture 2"/>
             <wp:cNvGraphicFramePr>
               <a:graphicFrameLocks xmlns:a="http://schemas.openxmlformats.org/drawingml/2006/main" noChangeAspect="1"/>
             </wp:cNvGraphicFramePr>
@@ -956,7 +978,7 @@
                   <pic:spPr>
                     <a:xfrm>
                       <a:off x="0" y="0"/>
-                      <a:ext cx="3524207" cy="2000816"/>
+                      <a:ext cx="3410851" cy="1963346"/>
                     </a:xfrm>
                     <a:prstGeom prst="rect">
                       <a:avLst/>
@@ -972,6 +994,50 @@
     <w:p>
       <w:pPr>
         <w:pStyle w:val="Body"/>
+      </w:pPr>
+    </w:p>
+    <w:p>
+      <w:pPr>
+        <w:pStyle w:val="Body"/>
+        <w:ind w:left="720"/>
+      </w:pPr>
+      <w:r>
+        <w:rPr>
+          <w:rStyle w:val="AppendixTextChar"/>
+        </w:rPr>
+        <w:t>If some students can</w:t>
+      </w:r>
+      <w:r>
+        <w:rPr>
+          <w:rStyle w:val="AppendixTextChar"/>
+        </w:rPr>
+        <w:t>’</w:t>
+      </w:r>
+      <w:r>
+        <w:rPr>
+          <w:rStyle w:val="AppendixTextChar"/>
+        </w:rPr>
+        <w:t xml:space="preserve">t complete the </w:t>
+      </w:r>
+      <w:r>
+        <w:rPr>
+          <w:rStyle w:val="AppendixTextChar"/>
+        </w:rPr>
+        <w:t>lab based on the above slide, they are free to follow the subsequent detailed step slides, such as t</w:t>
+      </w:r>
+      <w:r>
+        <w:t>hese:</w:t>
+      </w:r>
+    </w:p>
+    <w:p>
+      <w:pPr>
+        <w:pStyle w:val="Body"/>
+        <w:ind w:left="0"/>
+      </w:pPr>
+    </w:p>
+    <w:p>
+      <w:pPr>
+        <w:pStyle w:val="Body"/>
         <w:ind w:left="2160"/>
       </w:pPr>
       <w:r>
@@ -980,10 +1046,10 @@
         </w:rPr>
         <w:lastRenderedPageBreak/>
         <w:drawing>
-          <wp:inline distT="0" distB="0" distL="0" distR="0" wp14:anchorId="3CD679AF" wp14:editId="0B0714EE">
-            <wp:extent cx="3639493" cy="2067046"/>
-            <wp:effectExtent l="0" t="0" r="0" b="0"/>
-            <wp:docPr id="3" name="Picture 3"/>
+          <wp:inline distT="0" distB="0" distL="0" distR="0" wp14:anchorId="764BBF9F" wp14:editId="5303335E">
+            <wp:extent cx="3524207" cy="2000816"/>
+            <wp:effectExtent l="0" t="0" r="635" b="0"/>
+            <wp:docPr id="2" name="Picture 2"/>
             <wp:cNvGraphicFramePr>
               <a:graphicFrameLocks xmlns:a="http://schemas.openxmlformats.org/drawingml/2006/main" noChangeAspect="1"/>
             </wp:cNvGraphicFramePr>
@@ -1003,6 +1069,52 @@
                   <pic:spPr>
                     <a:xfrm>
                       <a:off x="0" y="0"/>
+                      <a:ext cx="3524207" cy="2000816"/>
+                    </a:xfrm>
+                    <a:prstGeom prst="rect">
+                      <a:avLst/>
+                    </a:prstGeom>
+                  </pic:spPr>
+                </pic:pic>
+              </a:graphicData>
+            </a:graphic>
+          </wp:inline>
+        </w:drawing>
+      </w:r>
+    </w:p>
+    <w:p>
+      <w:pPr>
+        <w:pStyle w:val="Body"/>
+        <w:ind w:left="2160"/>
+      </w:pPr>
+      <w:r>
+        <w:rPr>
+          <w:noProof/>
+        </w:rPr>
+        <w:drawing>
+          <wp:inline distT="0" distB="0" distL="0" distR="0" wp14:anchorId="3CD679AF" wp14:editId="0B0714EE">
+            <wp:extent cx="3639493" cy="2067046"/>
+            <wp:effectExtent l="0" t="0" r="0" b="0"/>
+            <wp:docPr id="3" name="Picture 3"/>
+            <wp:cNvGraphicFramePr>
+              <a:graphicFrameLocks xmlns:a="http://schemas.openxmlformats.org/drawingml/2006/main" noChangeAspect="1"/>
+            </wp:cNvGraphicFramePr>
+            <a:graphic xmlns:a="http://schemas.openxmlformats.org/drawingml/2006/main">
+              <a:graphicData uri="http://schemas.openxmlformats.org/drawingml/2006/picture">
+                <pic:pic xmlns:pic="http://schemas.openxmlformats.org/drawingml/2006/picture">
+                  <pic:nvPicPr>
+                    <pic:cNvPr id="1" name=""/>
+                    <pic:cNvPicPr/>
+                  </pic:nvPicPr>
+                  <pic:blipFill>
+                    <a:blip r:embed="rId14"/>
+                    <a:stretch>
+                      <a:fillRect/>
+                    </a:stretch>
+                  </pic:blipFill>
+                  <pic:spPr>
+                    <a:xfrm>
+                      <a:off x="0" y="0"/>
                       <a:ext cx="3659157" cy="2078214"/>
                     </a:xfrm>
                     <a:prstGeom prst="rect">
@@ -1036,7 +1148,7 @@
       </w:pPr>
     </w:p>
     <w:sectPr>
-      <w:headerReference w:type="default" r:id="rId14"/>
+      <w:headerReference w:type="default" r:id="rId15"/>
       <w:pgSz w:w="12240" w:h="15840"/>
       <w:pgMar w:top="1350" w:right="1440" w:bottom="1080" w:left="1440" w:header="720" w:footer="720" w:gutter="0"/>
       <w:cols w:space="720"/>

</xml_diff>

<commit_message>
Updates the appendix to use workstation AMI
Signed-off-by: Franklin Webber <franklin@chef.io>
</commit_message>
<xml_diff>
--- a/appendix-z.docx
+++ b/appendix-z.docx
@@ -247,30 +247,14 @@
           <w:b/>
           <w:bCs/>
         </w:rPr>
-        <w:t xml:space="preserve">TDD Cookbook Development – </w:t>
-      </w:r>
-      <w:proofErr w:type="spellStart"/>
+        <w:t xml:space="preserve">TDD Cookbook Development – CentOS 6.7 – </w:t>
+      </w:r>
       <w:r>
         <w:rPr>
           <w:b/>
           <w:bCs/>
         </w:rPr>
-        <w:t>CentOS</w:t>
-      </w:r>
-      <w:proofErr w:type="spellEnd"/>
-      <w:r>
-        <w:rPr>
-          <w:b/>
-          <w:bCs/>
-        </w:rPr>
-        <w:t xml:space="preserve"> 6.7 – </w:t>
-      </w:r>
-      <w:r>
-        <w:rPr>
-          <w:b/>
-          <w:bCs/>
-        </w:rPr>
-        <w:t>1.1.0</w:t>
+        <w:t>2.0.2</w:t>
       </w:r>
       <w:r>
         <w:rPr>
@@ -385,7 +369,23 @@
           <w:i/>
           <w:iCs/>
         </w:rPr>
-        <w:t xml:space="preserve"> for each student enrolled in the class - and three for yourself.</w:t>
+        <w:t xml:space="preserve"> for each stud</w:t>
+      </w:r>
+      <w:r>
+        <w:rPr>
+          <w:i/>
+          <w:iCs/>
+        </w:rPr>
+        <w:t>ent enrolled in the class – and 1 instance</w:t>
+      </w:r>
+      <w:bookmarkStart w:id="0" w:name="_GoBack"/>
+      <w:bookmarkEnd w:id="0"/>
+      <w:r>
+        <w:rPr>
+          <w:i/>
+          <w:iCs/>
+        </w:rPr>
+        <w:t xml:space="preserve"> for yourself.</w:t>
       </w:r>
     </w:p>
     <w:p>
@@ -429,8 +429,6 @@
         <w:ind w:left="1440"/>
         <w:jc w:val="center"/>
       </w:pPr>
-      <w:bookmarkStart w:id="0" w:name="_GoBack"/>
-      <w:bookmarkEnd w:id="0"/>
       <w:r>
         <w:rPr>
           <w:noProof/>
@@ -550,21 +548,12 @@
         </w:rPr>
         <w:t>Note:  A recommended naming convention for the instances</w:t>
       </w:r>
-      <w:proofErr w:type="gramStart"/>
       <w:r>
         <w:rPr>
           <w:i/>
           <w:iCs/>
         </w:rPr>
-        <w:t>:  [</w:t>
-      </w:r>
-      <w:proofErr w:type="gramEnd"/>
-      <w:r>
-        <w:rPr>
-          <w:i/>
-          <w:iCs/>
-        </w:rPr>
-        <w:t>TRAINER’S INITIALS]</w:t>
+        <w:t>:  [TRAINER’S INITIALS]</w:t>
       </w:r>
       <w:r>
         <w:rPr>
@@ -865,18 +854,8 @@
           <w:sz w:val="36"/>
           <w:szCs w:val="36"/>
         </w:rPr>
-        <w:t xml:space="preserve"> </w:t>
-      </w:r>
-      <w:proofErr w:type="gramStart"/>
-      <w:r>
-        <w:rPr>
-          <w:rFonts w:ascii="Arial" w:hAnsi="Arial" w:cs="Arial"/>
-          <w:sz w:val="36"/>
-          <w:szCs w:val="36"/>
-        </w:rPr>
-        <w:t>Slides</w:t>
-      </w:r>
-      <w:proofErr w:type="gramEnd"/>
+        <w:t xml:space="preserve"> Slides</w:t>
+      </w:r>
     </w:p>
     <w:p>
       <w:pPr>
@@ -1794,7 +1773,7 @@
       </w:pPr>
     </w:pPrDefault>
   </w:docDefaults>
-  <w:latentStyles w:defLockedState="0" w:defUIPriority="99" w:defSemiHidden="0" w:defUnhideWhenUsed="0" w:defQFormat="0" w:count="380">
+  <w:latentStyles w:defLockedState="0" w:defUIPriority="99" w:defSemiHidden="0" w:defUnhideWhenUsed="0" w:defQFormat="0" w:count="382">
     <w:lsdException w:name="Normal" w:uiPriority="0" w:qFormat="1"/>
     <w:lsdException w:name="heading 1" w:uiPriority="9" w:qFormat="1"/>
     <w:lsdException w:name="heading 2" w:semiHidden="1" w:uiPriority="9" w:unhideWhenUsed="1" w:qFormat="1"/>
@@ -1900,7 +1879,6 @@
     <w:lsdException w:name="HTML Sample" w:semiHidden="1" w:unhideWhenUsed="1"/>
     <w:lsdException w:name="HTML Typewriter" w:semiHidden="1" w:unhideWhenUsed="1"/>
     <w:lsdException w:name="HTML Variable" w:semiHidden="1" w:unhideWhenUsed="1"/>
-    <w:lsdException w:name="Normal Table" w:semiHidden="1" w:unhideWhenUsed="1"/>
     <w:lsdException w:name="annotation subject" w:semiHidden="1" w:unhideWhenUsed="1"/>
     <w:lsdException w:name="No List" w:semiHidden="1" w:unhideWhenUsed="1"/>
     <w:lsdException w:name="Outline List 1" w:semiHidden="1" w:unhideWhenUsed="1"/>
@@ -1946,11 +1924,9 @@
     <w:lsdException w:name="Table Subtle 1" w:semiHidden="1" w:unhideWhenUsed="1"/>
     <w:lsdException w:name="Table Subtle 2" w:semiHidden="1" w:unhideWhenUsed="1"/>
     <w:lsdException w:name="Table Web 1" w:semiHidden="1" w:unhideWhenUsed="1"/>
-    <w:lsdException w:name="Table Web 2" w:semiHidden="1" w:unhideWhenUsed="1"/>
     <w:lsdException w:name="Table Web 3" w:semiHidden="1" w:unhideWhenUsed="1"/>
     <w:lsdException w:name="Balloon Text" w:semiHidden="1" w:unhideWhenUsed="1"/>
     <w:lsdException w:name="Table Grid" w:uiPriority="39"/>
-    <w:lsdException w:name="Table Theme" w:semiHidden="1" w:unhideWhenUsed="1"/>
     <w:lsdException w:name="Placeholder Text" w:semiHidden="1"/>
     <w:lsdException w:name="No Spacing" w:uiPriority="1" w:qFormat="1"/>
     <w:lsdException w:name="Light Shading" w:uiPriority="60"/>
@@ -2157,6 +2133,8 @@
     <w:lsdException w:name="List Table 5 Dark Accent 6" w:uiPriority="50"/>
     <w:lsdException w:name="List Table 6 Colorful Accent 6" w:uiPriority="51"/>
     <w:lsdException w:name="List Table 7 Colorful Accent 6" w:uiPriority="52"/>
+    <w:lsdException w:name="Mention" w:semiHidden="1" w:unhideWhenUsed="1"/>
+    <w:lsdException w:name="Smart Hyperlink" w:semiHidden="1" w:unhideWhenUsed="1"/>
   </w:latentStyles>
   <w:style w:type="paragraph" w:default="1" w:styleId="Normal">
     <w:name w:val="Normal"/>

</xml_diff>

<commit_message>
Updates the password in the appendix z
Signed-off-by: Franklin Webber <franklin@chef.io>
</commit_message>
<xml_diff>
--- a/appendix-z.docx
+++ b/appendix-z.docx
@@ -378,8 +378,6 @@
         </w:rPr>
         <w:t>ent enrolled in the class – and 1 instance</w:t>
       </w:r>
-      <w:bookmarkStart w:id="0" w:name="_GoBack"/>
-      <w:bookmarkEnd w:id="0"/>
       <w:r>
         <w:rPr>
           <w:i/>
@@ -815,7 +813,15 @@
         <w:t xml:space="preserve">used in class </w:t>
       </w:r>
       <w:r>
-        <w:t>are chef/chef.</w:t>
+        <w:t>are chef/</w:t>
+      </w:r>
+      <w:r>
+        <w:t>Cod3Can!</w:t>
+      </w:r>
+      <w:bookmarkStart w:id="0" w:name="_GoBack"/>
+      <w:bookmarkEnd w:id="0"/>
+      <w:r>
+        <w:t>.</w:t>
       </w:r>
       <w:r>
         <w:t xml:space="preserve"> You’ll need to tell the students that at the appropriate time.</w:t>
@@ -1879,6 +1885,7 @@
     <w:lsdException w:name="HTML Sample" w:semiHidden="1" w:unhideWhenUsed="1"/>
     <w:lsdException w:name="HTML Typewriter" w:semiHidden="1" w:unhideWhenUsed="1"/>
     <w:lsdException w:name="HTML Variable" w:semiHidden="1" w:unhideWhenUsed="1"/>
+    <w:lsdException w:name="Normal Table" w:semiHidden="1" w:unhideWhenUsed="1"/>
     <w:lsdException w:name="annotation subject" w:semiHidden="1" w:unhideWhenUsed="1"/>
     <w:lsdException w:name="No List" w:semiHidden="1" w:unhideWhenUsed="1"/>
     <w:lsdException w:name="Outline List 1" w:semiHidden="1" w:unhideWhenUsed="1"/>
@@ -1924,9 +1931,11 @@
     <w:lsdException w:name="Table Subtle 1" w:semiHidden="1" w:unhideWhenUsed="1"/>
     <w:lsdException w:name="Table Subtle 2" w:semiHidden="1" w:unhideWhenUsed="1"/>
     <w:lsdException w:name="Table Web 1" w:semiHidden="1" w:unhideWhenUsed="1"/>
+    <w:lsdException w:name="Table Web 2" w:semiHidden="1" w:unhideWhenUsed="1"/>
     <w:lsdException w:name="Table Web 3" w:semiHidden="1" w:unhideWhenUsed="1"/>
     <w:lsdException w:name="Balloon Text" w:semiHidden="1" w:unhideWhenUsed="1"/>
     <w:lsdException w:name="Table Grid" w:uiPriority="39"/>
+    <w:lsdException w:name="Table Theme" w:semiHidden="1" w:unhideWhenUsed="1"/>
     <w:lsdException w:name="Placeholder Text" w:semiHidden="1"/>
     <w:lsdException w:name="No Spacing" w:uiPriority="1" w:qFormat="1"/>
     <w:lsdException w:name="Light Shading" w:uiPriority="60"/>

</xml_diff>